<commit_message>
PTPPOVS Lab1 report upd
</commit_message>
<xml_diff>
--- a/PTPPOVS/Lab1/Lab1.docx
+++ b/PTPPOVS/Lab1/Lab1.docx
@@ -614,7 +614,6 @@
           <w:b/>
           <w:sz w:val="28"/>
           <w:szCs w:val="28"/>
-          <w:lang w:val="en-US"/>
         </w:rPr>
       </w:pPr>
       <w:r>
@@ -656,7 +655,6 @@
           <w:bCs/>
           <w:sz w:val="28"/>
           <w:szCs w:val="28"/>
-          <w:lang w:val="en-US"/>
         </w:rPr>
       </w:pPr>
       <w:r>
@@ -677,24 +675,15 @@
           <w:rFonts w:ascii="Times New Roman" w:hAnsi="Times New Roman" w:cs="Times New Roman"/>
           <w:sz w:val="28"/>
           <w:szCs w:val="28"/>
-          <w:lang w:val="en-US"/>
-        </w:rPr>
-      </w:pPr>
-      <w:r>
-        <w:rPr>
-          <w:rFonts w:ascii="Times New Roman" w:hAnsi="Times New Roman" w:cs="Times New Roman"/>
-          <w:sz w:val="28"/>
-          <w:szCs w:val="28"/>
-        </w:rPr>
-        <w:t>Написать программу, позволяющую пользователю извлекать из текстового документа, написанного с использованием языка разметки, определённое содержимое. Язык разметки и извлекаемое содержимое выбираются в соответствии с вариантом</w:t>
-      </w:r>
-      <w:r>
-        <w:rPr>
-          <w:rFonts w:ascii="Times New Roman" w:hAnsi="Times New Roman" w:cs="Times New Roman"/>
-          <w:sz w:val="28"/>
-          <w:szCs w:val="28"/>
-        </w:rPr>
-        <w:t>:</w:t>
+        </w:rPr>
+      </w:pPr>
+      <w:r>
+        <w:rPr>
+          <w:rFonts w:ascii="Times New Roman" w:hAnsi="Times New Roman" w:cs="Times New Roman"/>
+          <w:sz w:val="28"/>
+          <w:szCs w:val="28"/>
+        </w:rPr>
+        <w:t>Написать программу, позволяющую пользователю извлекать из текстового документа, написанного с использованием языка разметки, определённое содержимое. Язык разметки и извлекаемое содержимое выбираются в соответствии с вариантом:</w:t>
       </w:r>
     </w:p>
     <w:p>
@@ -711,6 +700,7 @@
       <w:r>
         <w:rPr>
           <w:rFonts w:ascii="Times New Roman" w:hAnsi="Times New Roman" w:cs="Times New Roman"/>
+          <w:noProof/>
           <w:sz w:val="28"/>
           <w:szCs w:val="28"/>
           <w:lang w:val="en-US"/>
@@ -888,8 +878,70 @@
           <w:sz w:val="28"/>
           <w:szCs w:val="28"/>
         </w:rPr>
-        <w:t>)</w:t>
-      </w:r>
+        <w:t xml:space="preserve">), </w:t>
+      </w:r>
+      <w:proofErr w:type="spellStart"/>
+      <w:r>
+        <w:rPr>
+          <w:rFonts w:ascii="Times New Roman" w:hAnsi="Times New Roman" w:cs="Times New Roman"/>
+          <w:sz w:val="28"/>
+          <w:szCs w:val="28"/>
+        </w:rPr>
+        <w:t>getURLs</w:t>
+      </w:r>
+      <w:proofErr w:type="spellEnd"/>
+      <w:r>
+        <w:rPr>
+          <w:rFonts w:ascii="Times New Roman" w:hAnsi="Times New Roman" w:cs="Times New Roman"/>
+          <w:sz w:val="28"/>
+          <w:szCs w:val="28"/>
+        </w:rPr>
+        <w:t xml:space="preserve">() и </w:t>
+      </w:r>
+      <w:proofErr w:type="spellStart"/>
+      <w:r>
+        <w:rPr>
+          <w:rFonts w:ascii="Times New Roman" w:hAnsi="Times New Roman" w:cs="Times New Roman"/>
+          <w:sz w:val="28"/>
+          <w:szCs w:val="28"/>
+        </w:rPr>
+        <w:t>getParagraphs</w:t>
+      </w:r>
+      <w:proofErr w:type="spellEnd"/>
+      <w:r>
+        <w:rPr>
+          <w:rFonts w:ascii="Times New Roman" w:hAnsi="Times New Roman" w:cs="Times New Roman"/>
+          <w:sz w:val="28"/>
+          <w:szCs w:val="28"/>
+        </w:rPr>
+        <w:t>(), которые с помощью регулярных выражений</w:t>
+      </w:r>
+      <w:r>
+        <w:rPr>
+          <w:rFonts w:ascii="Times New Roman" w:hAnsi="Times New Roman" w:cs="Times New Roman"/>
+          <w:sz w:val="28"/>
+          <w:szCs w:val="28"/>
+        </w:rPr>
+        <w:t xml:space="preserve"> обрабатывают строки файла и</w:t>
+      </w:r>
+      <w:r>
+        <w:rPr>
+          <w:rFonts w:ascii="Times New Roman" w:hAnsi="Times New Roman" w:cs="Times New Roman"/>
+          <w:sz w:val="28"/>
+          <w:szCs w:val="28"/>
+        </w:rPr>
+        <w:t xml:space="preserve"> заносят нужные данные соответственно в вектора </w:t>
+      </w:r>
+      <w:proofErr w:type="spellStart"/>
+      <w:r>
+        <w:rPr>
+          <w:rFonts w:ascii="Times New Roman" w:hAnsi="Times New Roman" w:cs="Times New Roman"/>
+          <w:sz w:val="28"/>
+          <w:szCs w:val="28"/>
+        </w:rPr>
+        <w:t>headers</w:t>
+      </w:r>
+      <w:proofErr w:type="spellEnd"/>
       <w:r>
         <w:rPr>
           <w:rFonts w:ascii="Times New Roman" w:hAnsi="Times New Roman" w:cs="Times New Roman"/>
@@ -905,6 +957,132 @@
           <w:sz w:val="28"/>
           <w:szCs w:val="28"/>
         </w:rPr>
+        <w:t>urls</w:t>
+      </w:r>
+      <w:proofErr w:type="spellEnd"/>
+      <w:r>
+        <w:rPr>
+          <w:rFonts w:ascii="Times New Roman" w:hAnsi="Times New Roman" w:cs="Times New Roman"/>
+          <w:sz w:val="28"/>
+          <w:szCs w:val="28"/>
+        </w:rPr>
+        <w:t xml:space="preserve">, </w:t>
+      </w:r>
+      <w:proofErr w:type="spellStart"/>
+      <w:r>
+        <w:rPr>
+          <w:rFonts w:ascii="Times New Roman" w:hAnsi="Times New Roman" w:cs="Times New Roman"/>
+          <w:sz w:val="28"/>
+          <w:szCs w:val="28"/>
+        </w:rPr>
+        <w:t>paragraphs</w:t>
+      </w:r>
+      <w:proofErr w:type="spellEnd"/>
+      <w:r>
+        <w:rPr>
+          <w:rFonts w:ascii="Times New Roman" w:hAnsi="Times New Roman" w:cs="Times New Roman"/>
+          <w:sz w:val="28"/>
+          <w:szCs w:val="28"/>
+        </w:rPr>
+        <w:t>.</w:t>
+      </w:r>
+      <w:r>
+        <w:rPr>
+          <w:rFonts w:ascii="Times New Roman" w:hAnsi="Times New Roman" w:cs="Times New Roman"/>
+          <w:sz w:val="28"/>
+          <w:szCs w:val="28"/>
+        </w:rPr>
+        <w:t xml:space="preserve"> Написали в этом классе также методы </w:t>
+      </w:r>
+      <w:proofErr w:type="spellStart"/>
+      <w:proofErr w:type="gramStart"/>
+      <w:r>
+        <w:rPr>
+          <w:rFonts w:ascii="Times New Roman" w:hAnsi="Times New Roman" w:cs="Times New Roman"/>
+          <w:sz w:val="28"/>
+          <w:szCs w:val="28"/>
+        </w:rPr>
+        <w:t>printHeaders</w:t>
+      </w:r>
+      <w:proofErr w:type="spellEnd"/>
+      <w:r>
+        <w:rPr>
+          <w:rFonts w:ascii="Times New Roman" w:hAnsi="Times New Roman" w:cs="Times New Roman"/>
+          <w:sz w:val="28"/>
+          <w:szCs w:val="28"/>
+        </w:rPr>
+        <w:t>(</w:t>
+      </w:r>
+      <w:proofErr w:type="gramEnd"/>
+      <w:r>
+        <w:rPr>
+          <w:rFonts w:ascii="Times New Roman" w:hAnsi="Times New Roman" w:cs="Times New Roman"/>
+          <w:sz w:val="28"/>
+          <w:szCs w:val="28"/>
+        </w:rPr>
+        <w:t xml:space="preserve">), </w:t>
+      </w:r>
+      <w:proofErr w:type="spellStart"/>
+      <w:r>
+        <w:rPr>
+          <w:rFonts w:ascii="Times New Roman" w:hAnsi="Times New Roman" w:cs="Times New Roman"/>
+          <w:sz w:val="28"/>
+          <w:szCs w:val="28"/>
+        </w:rPr>
+        <w:t>printURLs</w:t>
+      </w:r>
+      <w:proofErr w:type="spellEnd"/>
+      <w:r>
+        <w:rPr>
+          <w:rFonts w:ascii="Times New Roman" w:hAnsi="Times New Roman" w:cs="Times New Roman"/>
+          <w:sz w:val="28"/>
+          <w:szCs w:val="28"/>
+        </w:rPr>
+        <w:t xml:space="preserve">() и </w:t>
+      </w:r>
+      <w:proofErr w:type="spellStart"/>
+      <w:r>
+        <w:rPr>
+          <w:rFonts w:ascii="Times New Roman" w:hAnsi="Times New Roman" w:cs="Times New Roman"/>
+          <w:sz w:val="28"/>
+          <w:szCs w:val="28"/>
+        </w:rPr>
+        <w:t>printParagraphs</w:t>
+      </w:r>
+      <w:proofErr w:type="spellEnd"/>
+      <w:r>
+        <w:rPr>
+          <w:rFonts w:ascii="Times New Roman" w:hAnsi="Times New Roman" w:cs="Times New Roman"/>
+          <w:sz w:val="28"/>
+          <w:szCs w:val="28"/>
+        </w:rPr>
+        <w:t xml:space="preserve">() для вызова соответственно методов </w:t>
+      </w:r>
+      <w:proofErr w:type="spellStart"/>
+      <w:r>
+        <w:rPr>
+          <w:rFonts w:ascii="Times New Roman" w:hAnsi="Times New Roman" w:cs="Times New Roman"/>
+          <w:sz w:val="28"/>
+          <w:szCs w:val="28"/>
+        </w:rPr>
+        <w:t>getHeaders</w:t>
+      </w:r>
+      <w:proofErr w:type="spellEnd"/>
+      <w:r>
+        <w:rPr>
+          <w:rFonts w:ascii="Times New Roman" w:hAnsi="Times New Roman" w:cs="Times New Roman"/>
+          <w:sz w:val="28"/>
+          <w:szCs w:val="28"/>
+        </w:rPr>
+        <w:t xml:space="preserve">(), </w:t>
+      </w:r>
+      <w:proofErr w:type="spellStart"/>
+      <w:r>
+        <w:rPr>
+          <w:rFonts w:ascii="Times New Roman" w:hAnsi="Times New Roman" w:cs="Times New Roman"/>
+          <w:sz w:val="28"/>
+          <w:szCs w:val="28"/>
+        </w:rPr>
         <w:t>getURLs</w:t>
       </w:r>
       <w:proofErr w:type="spellEnd"/>
@@ -914,15 +1092,7 @@
           <w:sz w:val="28"/>
           <w:szCs w:val="28"/>
         </w:rPr>
-        <w:t>()</w:t>
-      </w:r>
-      <w:r>
-        <w:rPr>
-          <w:rFonts w:ascii="Times New Roman" w:hAnsi="Times New Roman" w:cs="Times New Roman"/>
-          <w:sz w:val="28"/>
-          <w:szCs w:val="28"/>
-        </w:rPr>
-        <w:t xml:space="preserve"> и </w:t>
+        <w:t xml:space="preserve">() и </w:t>
       </w:r>
       <w:proofErr w:type="spellStart"/>
       <w:r>
@@ -940,243 +1110,7 @@
           <w:sz w:val="28"/>
           <w:szCs w:val="28"/>
         </w:rPr>
-        <w:t>()</w:t>
-      </w:r>
-      <w:r>
-        <w:rPr>
-          <w:rFonts w:ascii="Times New Roman" w:hAnsi="Times New Roman" w:cs="Times New Roman"/>
-          <w:sz w:val="28"/>
-          <w:szCs w:val="28"/>
-        </w:rPr>
-        <w:t>, которые с помощью регулярных выражений</w:t>
-      </w:r>
-      <w:r>
-        <w:rPr>
-          <w:rFonts w:ascii="Times New Roman" w:hAnsi="Times New Roman" w:cs="Times New Roman"/>
-          <w:sz w:val="28"/>
-          <w:szCs w:val="28"/>
-        </w:rPr>
-        <w:t xml:space="preserve"> обрабатывают строки файла и</w:t>
-      </w:r>
-      <w:r>
-        <w:rPr>
-          <w:rFonts w:ascii="Times New Roman" w:hAnsi="Times New Roman" w:cs="Times New Roman"/>
-          <w:sz w:val="28"/>
-          <w:szCs w:val="28"/>
-        </w:rPr>
-        <w:t xml:space="preserve"> заносят нужные данные соответственно в вектора </w:t>
-      </w:r>
-      <w:proofErr w:type="spellStart"/>
-      <w:r>
-        <w:rPr>
-          <w:rFonts w:ascii="Times New Roman" w:hAnsi="Times New Roman" w:cs="Times New Roman"/>
-          <w:sz w:val="28"/>
-          <w:szCs w:val="28"/>
-        </w:rPr>
-        <w:t>headers</w:t>
-      </w:r>
-      <w:proofErr w:type="spellEnd"/>
-      <w:r>
-        <w:rPr>
-          <w:rFonts w:ascii="Times New Roman" w:hAnsi="Times New Roman" w:cs="Times New Roman"/>
-          <w:sz w:val="28"/>
-          <w:szCs w:val="28"/>
-        </w:rPr>
-        <w:t xml:space="preserve">, </w:t>
-      </w:r>
-      <w:proofErr w:type="spellStart"/>
-      <w:r>
-        <w:rPr>
-          <w:rFonts w:ascii="Times New Roman" w:hAnsi="Times New Roman" w:cs="Times New Roman"/>
-          <w:sz w:val="28"/>
-          <w:szCs w:val="28"/>
-        </w:rPr>
-        <w:t>urls</w:t>
-      </w:r>
-      <w:proofErr w:type="spellEnd"/>
-      <w:r>
-        <w:rPr>
-          <w:rFonts w:ascii="Times New Roman" w:hAnsi="Times New Roman" w:cs="Times New Roman"/>
-          <w:sz w:val="28"/>
-          <w:szCs w:val="28"/>
-        </w:rPr>
-        <w:t xml:space="preserve">, </w:t>
-      </w:r>
-      <w:proofErr w:type="spellStart"/>
-      <w:r>
-        <w:rPr>
-          <w:rFonts w:ascii="Times New Roman" w:hAnsi="Times New Roman" w:cs="Times New Roman"/>
-          <w:sz w:val="28"/>
-          <w:szCs w:val="28"/>
-        </w:rPr>
-        <w:t>paragraphs</w:t>
-      </w:r>
-      <w:proofErr w:type="spellEnd"/>
-      <w:r>
-        <w:rPr>
-          <w:rFonts w:ascii="Times New Roman" w:hAnsi="Times New Roman" w:cs="Times New Roman"/>
-          <w:sz w:val="28"/>
-          <w:szCs w:val="28"/>
-        </w:rPr>
-        <w:t>.</w:t>
-      </w:r>
-      <w:r>
-        <w:rPr>
-          <w:rFonts w:ascii="Times New Roman" w:hAnsi="Times New Roman" w:cs="Times New Roman"/>
-          <w:sz w:val="28"/>
-          <w:szCs w:val="28"/>
-        </w:rPr>
-        <w:t xml:space="preserve"> Написали в этом классе также методы </w:t>
-      </w:r>
-      <w:proofErr w:type="spellStart"/>
-      <w:proofErr w:type="gramStart"/>
-      <w:r>
-        <w:rPr>
-          <w:rFonts w:ascii="Times New Roman" w:hAnsi="Times New Roman" w:cs="Times New Roman"/>
-          <w:sz w:val="28"/>
-          <w:szCs w:val="28"/>
-        </w:rPr>
-        <w:t>printHeaders</w:t>
-      </w:r>
-      <w:proofErr w:type="spellEnd"/>
-      <w:r>
-        <w:rPr>
-          <w:rFonts w:ascii="Times New Roman" w:hAnsi="Times New Roman" w:cs="Times New Roman"/>
-          <w:sz w:val="28"/>
-          <w:szCs w:val="28"/>
-        </w:rPr>
-        <w:t>(</w:t>
-      </w:r>
-      <w:proofErr w:type="gramEnd"/>
-      <w:r>
-        <w:rPr>
-          <w:rFonts w:ascii="Times New Roman" w:hAnsi="Times New Roman" w:cs="Times New Roman"/>
-          <w:sz w:val="28"/>
-          <w:szCs w:val="28"/>
-        </w:rPr>
-        <w:t>)</w:t>
-      </w:r>
-      <w:r>
-        <w:rPr>
-          <w:rFonts w:ascii="Times New Roman" w:hAnsi="Times New Roman" w:cs="Times New Roman"/>
-          <w:sz w:val="28"/>
-          <w:szCs w:val="28"/>
-        </w:rPr>
-        <w:t xml:space="preserve">, </w:t>
-      </w:r>
-      <w:proofErr w:type="spellStart"/>
-      <w:r>
-        <w:rPr>
-          <w:rFonts w:ascii="Times New Roman" w:hAnsi="Times New Roman" w:cs="Times New Roman"/>
-          <w:sz w:val="28"/>
-          <w:szCs w:val="28"/>
-        </w:rPr>
-        <w:t>printURLs</w:t>
-      </w:r>
-      <w:proofErr w:type="spellEnd"/>
-      <w:r>
-        <w:rPr>
-          <w:rFonts w:ascii="Times New Roman" w:hAnsi="Times New Roman" w:cs="Times New Roman"/>
-          <w:sz w:val="28"/>
-          <w:szCs w:val="28"/>
-        </w:rPr>
-        <w:t>()</w:t>
-      </w:r>
-      <w:r>
-        <w:rPr>
-          <w:rFonts w:ascii="Times New Roman" w:hAnsi="Times New Roman" w:cs="Times New Roman"/>
-          <w:sz w:val="28"/>
-          <w:szCs w:val="28"/>
-        </w:rPr>
-        <w:t xml:space="preserve"> и </w:t>
-      </w:r>
-      <w:proofErr w:type="spellStart"/>
-      <w:r>
-        <w:rPr>
-          <w:rFonts w:ascii="Times New Roman" w:hAnsi="Times New Roman" w:cs="Times New Roman"/>
-          <w:sz w:val="28"/>
-          <w:szCs w:val="28"/>
-        </w:rPr>
-        <w:t>printParagraphs</w:t>
-      </w:r>
-      <w:proofErr w:type="spellEnd"/>
-      <w:r>
-        <w:rPr>
-          <w:rFonts w:ascii="Times New Roman" w:hAnsi="Times New Roman" w:cs="Times New Roman"/>
-          <w:sz w:val="28"/>
-          <w:szCs w:val="28"/>
-        </w:rPr>
-        <w:t>()</w:t>
-      </w:r>
-      <w:r>
-        <w:rPr>
-          <w:rFonts w:ascii="Times New Roman" w:hAnsi="Times New Roman" w:cs="Times New Roman"/>
-          <w:sz w:val="28"/>
-          <w:szCs w:val="28"/>
-        </w:rPr>
-        <w:t xml:space="preserve"> для вызова соответственно методов </w:t>
-      </w:r>
-      <w:proofErr w:type="spellStart"/>
-      <w:r>
-        <w:rPr>
-          <w:rFonts w:ascii="Times New Roman" w:hAnsi="Times New Roman" w:cs="Times New Roman"/>
-          <w:sz w:val="28"/>
-          <w:szCs w:val="28"/>
-        </w:rPr>
-        <w:t>getHeaders</w:t>
-      </w:r>
-      <w:proofErr w:type="spellEnd"/>
-      <w:r>
-        <w:rPr>
-          <w:rFonts w:ascii="Times New Roman" w:hAnsi="Times New Roman" w:cs="Times New Roman"/>
-          <w:sz w:val="28"/>
-          <w:szCs w:val="28"/>
-        </w:rPr>
-        <w:t xml:space="preserve">(), </w:t>
-      </w:r>
-      <w:proofErr w:type="spellStart"/>
-      <w:r>
-        <w:rPr>
-          <w:rFonts w:ascii="Times New Roman" w:hAnsi="Times New Roman" w:cs="Times New Roman"/>
-          <w:sz w:val="28"/>
-          <w:szCs w:val="28"/>
-        </w:rPr>
-        <w:t>getURLs</w:t>
-      </w:r>
-      <w:proofErr w:type="spellEnd"/>
-      <w:r>
-        <w:rPr>
-          <w:rFonts w:ascii="Times New Roman" w:hAnsi="Times New Roman" w:cs="Times New Roman"/>
-          <w:sz w:val="28"/>
-          <w:szCs w:val="28"/>
-        </w:rPr>
-        <w:t xml:space="preserve">() и </w:t>
-      </w:r>
-      <w:proofErr w:type="spellStart"/>
-      <w:r>
-        <w:rPr>
-          <w:rFonts w:ascii="Times New Roman" w:hAnsi="Times New Roman" w:cs="Times New Roman"/>
-          <w:sz w:val="28"/>
-          <w:szCs w:val="28"/>
-        </w:rPr>
-        <w:t>getParagraphs</w:t>
-      </w:r>
-      <w:proofErr w:type="spellEnd"/>
-      <w:r>
-        <w:rPr>
-          <w:rFonts w:ascii="Times New Roman" w:hAnsi="Times New Roman" w:cs="Times New Roman"/>
-          <w:sz w:val="28"/>
-          <w:szCs w:val="28"/>
-        </w:rPr>
-        <w:t>()</w:t>
-      </w:r>
-      <w:r>
-        <w:rPr>
-          <w:rFonts w:ascii="Times New Roman" w:hAnsi="Times New Roman" w:cs="Times New Roman"/>
-          <w:sz w:val="28"/>
-          <w:szCs w:val="28"/>
-        </w:rPr>
-        <w:t xml:space="preserve"> и вывода их результата работы</w:t>
+        <w:t>() и вывода их результата работы</w:t>
       </w:r>
       <w:r>
         <w:rPr>
@@ -1196,6 +1130,7 @@
           <w:bCs/>
           <w:sz w:val="28"/>
           <w:szCs w:val="28"/>
+          <w:lang w:val="en-US"/>
         </w:rPr>
       </w:pPr>
       <w:r>
@@ -1206,7 +1141,28 @@
           <w:sz w:val="28"/>
           <w:szCs w:val="28"/>
         </w:rPr>
-        <w:t>Текст программы</w:t>
+        <w:t>Текст</w:t>
+      </w:r>
+      <w:r>
+        <w:rPr>
+          <w:rFonts w:ascii="Times New Roman" w:hAnsi="Times New Roman" w:cs="Times New Roman"/>
+          <w:b/>
+          <w:bCs/>
+          <w:sz w:val="28"/>
+          <w:szCs w:val="28"/>
+          <w:lang w:val="en-US"/>
+        </w:rPr>
+        <w:t xml:space="preserve"> </w:t>
+      </w:r>
+      <w:r>
+        <w:rPr>
+          <w:rFonts w:ascii="Times New Roman" w:hAnsi="Times New Roman" w:cs="Times New Roman"/>
+          <w:b/>
+          <w:bCs/>
+          <w:sz w:val="28"/>
+          <w:szCs w:val="28"/>
+        </w:rPr>
+        <w:t>программы</w:t>
       </w:r>
     </w:p>
     <w:p>
@@ -1336,84 +1292,46 @@
         <w:spacing w:after="0" w:line="360" w:lineRule="auto"/>
         <w:rPr>
           <w:rFonts w:ascii="Times New Roman" w:hAnsi="Times New Roman" w:cs="Times New Roman"/>
-        </w:rPr>
-      </w:pPr>
-      <w:proofErr w:type="spellStart"/>
-      <w:r>
-        <w:rPr>
-          <w:rFonts w:ascii="Times New Roman" w:hAnsi="Times New Roman" w:cs="Times New Roman"/>
-        </w:rPr>
-        <w:t>using</w:t>
-      </w:r>
-      <w:proofErr w:type="spellEnd"/>
-      <w:r>
-        <w:rPr>
-          <w:rFonts w:ascii="Times New Roman" w:hAnsi="Times New Roman" w:cs="Times New Roman"/>
-        </w:rPr>
-        <w:t xml:space="preserve"> </w:t>
-      </w:r>
-      <w:proofErr w:type="spellStart"/>
-      <w:r>
-        <w:rPr>
-          <w:rFonts w:ascii="Times New Roman" w:hAnsi="Times New Roman" w:cs="Times New Roman"/>
-        </w:rPr>
-        <w:t>namespace</w:t>
-      </w:r>
-      <w:proofErr w:type="spellEnd"/>
-      <w:r>
-        <w:rPr>
-          <w:rFonts w:ascii="Times New Roman" w:hAnsi="Times New Roman" w:cs="Times New Roman"/>
-        </w:rPr>
-        <w:t xml:space="preserve"> </w:t>
-      </w:r>
-      <w:proofErr w:type="spellStart"/>
-      <w:r>
-        <w:rPr>
-          <w:rFonts w:ascii="Times New Roman" w:hAnsi="Times New Roman" w:cs="Times New Roman"/>
-        </w:rPr>
-        <w:t>std</w:t>
-      </w:r>
-      <w:proofErr w:type="spellEnd"/>
-      <w:r>
-        <w:rPr>
-          <w:rFonts w:ascii="Times New Roman" w:hAnsi="Times New Roman" w:cs="Times New Roman"/>
-        </w:rPr>
-        <w:t>;</w:t>
-      </w:r>
-    </w:p>
-    <w:p>
-      <w:pPr>
-        <w:spacing w:after="0" w:line="360" w:lineRule="auto"/>
-        <w:rPr>
-          <w:rFonts w:ascii="Times New Roman" w:hAnsi="Times New Roman" w:cs="Times New Roman"/>
-        </w:rPr>
-      </w:pPr>
-    </w:p>
-    <w:p>
-      <w:pPr>
-        <w:spacing w:after="0" w:line="360" w:lineRule="auto"/>
-        <w:rPr>
-          <w:rFonts w:ascii="Times New Roman" w:hAnsi="Times New Roman" w:cs="Times New Roman"/>
-        </w:rPr>
-      </w:pPr>
-      <w:proofErr w:type="spellStart"/>
-      <w:r>
-        <w:rPr>
-          <w:rFonts w:ascii="Times New Roman" w:hAnsi="Times New Roman" w:cs="Times New Roman"/>
-        </w:rPr>
-        <w:t>class</w:t>
-      </w:r>
-      <w:proofErr w:type="spellEnd"/>
-      <w:r>
-        <w:rPr>
-          <w:rFonts w:ascii="Times New Roman" w:hAnsi="Times New Roman" w:cs="Times New Roman"/>
-        </w:rPr>
-        <w:t xml:space="preserve"> </w:t>
-      </w:r>
-      <w:proofErr w:type="spellStart"/>
-      <w:r>
-        <w:rPr>
-          <w:rFonts w:ascii="Times New Roman" w:hAnsi="Times New Roman" w:cs="Times New Roman"/>
+          <w:lang w:val="en-US"/>
+        </w:rPr>
+      </w:pPr>
+      <w:r>
+        <w:rPr>
+          <w:rFonts w:ascii="Times New Roman" w:hAnsi="Times New Roman" w:cs="Times New Roman"/>
+          <w:lang w:val="en-US"/>
+        </w:rPr>
+        <w:t>using namespace std;</w:t>
+      </w:r>
+    </w:p>
+    <w:p>
+      <w:pPr>
+        <w:spacing w:after="0" w:line="360" w:lineRule="auto"/>
+        <w:rPr>
+          <w:rFonts w:ascii="Times New Roman" w:hAnsi="Times New Roman" w:cs="Times New Roman"/>
+          <w:lang w:val="en-US"/>
+        </w:rPr>
+      </w:pPr>
+    </w:p>
+    <w:p>
+      <w:pPr>
+        <w:spacing w:after="0" w:line="360" w:lineRule="auto"/>
+        <w:rPr>
+          <w:rFonts w:ascii="Times New Roman" w:hAnsi="Times New Roman" w:cs="Times New Roman"/>
+          <w:lang w:val="en-US"/>
+        </w:rPr>
+      </w:pPr>
+      <w:r>
+        <w:rPr>
+          <w:rFonts w:ascii="Times New Roman" w:hAnsi="Times New Roman" w:cs="Times New Roman"/>
+          <w:lang w:val="en-US"/>
+        </w:rPr>
+        <w:t xml:space="preserve">class </w:t>
+      </w:r>
+      <w:proofErr w:type="spellStart"/>
+      <w:r>
+        <w:rPr>
+          <w:rFonts w:ascii="Times New Roman" w:hAnsi="Times New Roman" w:cs="Times New Roman"/>
+          <w:lang w:val="en-US"/>
         </w:rPr>
         <w:t>ProcessAskiiDoc</w:t>
       </w:r>
@@ -2977,6 +2895,7 @@
         <w:spacing w:after="0" w:line="360" w:lineRule="auto"/>
         <w:rPr>
           <w:rFonts w:ascii="Times New Roman" w:hAnsi="Times New Roman" w:cs="Times New Roman"/>
+          <w:lang w:val="en-US"/>
         </w:rPr>
       </w:pPr>
       <w:r>
@@ -2989,6 +2908,7 @@
       <w:r>
         <w:rPr>
           <w:rFonts w:ascii="Times New Roman" w:hAnsi="Times New Roman" w:cs="Times New Roman"/>
+          <w:lang w:val="en-US"/>
         </w:rPr>
         <w:t>}</w:t>
       </w:r>
@@ -2998,11 +2918,13 @@
         <w:spacing w:after="0" w:line="360" w:lineRule="auto"/>
         <w:rPr>
           <w:rFonts w:ascii="Times New Roman" w:hAnsi="Times New Roman" w:cs="Times New Roman"/>
-        </w:rPr>
-      </w:pPr>
-      <w:r>
-        <w:rPr>
-          <w:rFonts w:ascii="Times New Roman" w:hAnsi="Times New Roman" w:cs="Times New Roman"/>
+          <w:lang w:val="en-US"/>
+        </w:rPr>
+      </w:pPr>
+      <w:r>
+        <w:rPr>
+          <w:rFonts w:ascii="Times New Roman" w:hAnsi="Times New Roman" w:cs="Times New Roman"/>
+          <w:lang w:val="en-US"/>
         </w:rPr>
         <w:t xml:space="preserve">        }</w:t>
       </w:r>
@@ -3012,40 +2934,30 @@
         <w:spacing w:after="0" w:line="360" w:lineRule="auto"/>
         <w:rPr>
           <w:rFonts w:ascii="Times New Roman" w:hAnsi="Times New Roman" w:cs="Times New Roman"/>
-        </w:rPr>
-      </w:pPr>
-    </w:p>
-    <w:p>
-      <w:pPr>
-        <w:spacing w:after="0" w:line="360" w:lineRule="auto"/>
-        <w:rPr>
-          <w:rFonts w:ascii="Times New Roman" w:hAnsi="Times New Roman" w:cs="Times New Roman"/>
-        </w:rPr>
-      </w:pPr>
-      <w:r>
-        <w:rPr>
-          <w:rFonts w:ascii="Times New Roman" w:hAnsi="Times New Roman" w:cs="Times New Roman"/>
-        </w:rPr>
-        <w:t xml:space="preserve">        </w:t>
-      </w:r>
-      <w:proofErr w:type="spellStart"/>
-      <w:r>
-        <w:rPr>
-          <w:rFonts w:ascii="Times New Roman" w:hAnsi="Times New Roman" w:cs="Times New Roman"/>
-        </w:rPr>
-        <w:t>return</w:t>
-      </w:r>
-      <w:proofErr w:type="spellEnd"/>
-      <w:r>
-        <w:rPr>
-          <w:rFonts w:ascii="Times New Roman" w:hAnsi="Times New Roman" w:cs="Times New Roman"/>
-        </w:rPr>
-        <w:t xml:space="preserve"> </w:t>
-      </w:r>
-      <w:proofErr w:type="spellStart"/>
-      <w:r>
-        <w:rPr>
-          <w:rFonts w:ascii="Times New Roman" w:hAnsi="Times New Roman" w:cs="Times New Roman"/>
+          <w:lang w:val="en-US"/>
+        </w:rPr>
+      </w:pPr>
+    </w:p>
+    <w:p>
+      <w:pPr>
+        <w:spacing w:after="0" w:line="360" w:lineRule="auto"/>
+        <w:rPr>
+          <w:rFonts w:ascii="Times New Roman" w:hAnsi="Times New Roman" w:cs="Times New Roman"/>
+          <w:lang w:val="en-US"/>
+        </w:rPr>
+      </w:pPr>
+      <w:r>
+        <w:rPr>
+          <w:rFonts w:ascii="Times New Roman" w:hAnsi="Times New Roman" w:cs="Times New Roman"/>
+          <w:lang w:val="en-US"/>
+        </w:rPr>
+        <w:t xml:space="preserve">        return </w:t>
+      </w:r>
+      <w:proofErr w:type="spellStart"/>
+      <w:r>
+        <w:rPr>
+          <w:rFonts w:ascii="Times New Roman" w:hAnsi="Times New Roman" w:cs="Times New Roman"/>
+          <w:lang w:val="en-US"/>
         </w:rPr>
         <w:t>urls</w:t>
       </w:r>
@@ -3053,6 +2965,7 @@
       <w:r>
         <w:rPr>
           <w:rFonts w:ascii="Times New Roman" w:hAnsi="Times New Roman" w:cs="Times New Roman"/>
+          <w:lang w:val="en-US"/>
         </w:rPr>
         <w:t>;</w:t>
       </w:r>
@@ -3062,11 +2975,13 @@
         <w:spacing w:after="0" w:line="360" w:lineRule="auto"/>
         <w:rPr>
           <w:rFonts w:ascii="Times New Roman" w:hAnsi="Times New Roman" w:cs="Times New Roman"/>
-        </w:rPr>
-      </w:pPr>
-      <w:r>
-        <w:rPr>
-          <w:rFonts w:ascii="Times New Roman" w:hAnsi="Times New Roman" w:cs="Times New Roman"/>
+          <w:lang w:val="en-US"/>
+        </w:rPr>
+      </w:pPr>
+      <w:r>
+        <w:rPr>
+          <w:rFonts w:ascii="Times New Roman" w:hAnsi="Times New Roman" w:cs="Times New Roman"/>
+          <w:lang w:val="en-US"/>
         </w:rPr>
         <w:t xml:space="preserve">    }</w:t>
       </w:r>
@@ -3076,11 +2991,13 @@
         <w:spacing w:after="0" w:line="360" w:lineRule="auto"/>
         <w:rPr>
           <w:rFonts w:ascii="Times New Roman" w:hAnsi="Times New Roman" w:cs="Times New Roman"/>
-        </w:rPr>
-      </w:pPr>
-      <w:r>
-        <w:rPr>
-          <w:rFonts w:ascii="Times New Roman" w:hAnsi="Times New Roman" w:cs="Times New Roman"/>
+          <w:lang w:val="en-US"/>
+        </w:rPr>
+      </w:pPr>
+      <w:r>
+        <w:rPr>
+          <w:rFonts w:ascii="Times New Roman" w:hAnsi="Times New Roman" w:cs="Times New Roman"/>
+          <w:lang w:val="en-US"/>
         </w:rPr>
         <w:t xml:space="preserve">    </w:t>
       </w:r>
@@ -3096,6 +3013,7 @@
       <w:r>
         <w:rPr>
           <w:rFonts w:ascii="Times New Roman" w:hAnsi="Times New Roman" w:cs="Times New Roman"/>
+          <w:lang w:val="en-US"/>
         </w:rPr>
         <w:t xml:space="preserve">    </w:t>
       </w:r>
@@ -4802,6 +4720,7 @@
         <w:spacing w:after="0" w:line="360" w:lineRule="auto"/>
         <w:rPr>
           <w:rFonts w:ascii="Times New Roman" w:hAnsi="Times New Roman" w:cs="Times New Roman"/>
+          <w:lang w:val="en-US"/>
         </w:rPr>
       </w:pPr>
       <w:r>
@@ -4811,31 +4730,26 @@
         </w:rPr>
         <w:t xml:space="preserve">    </w:t>
       </w:r>
-      <w:proofErr w:type="spellStart"/>
-      <w:r>
-        <w:rPr>
-          <w:rFonts w:ascii="Times New Roman" w:hAnsi="Times New Roman" w:cs="Times New Roman"/>
-        </w:rPr>
-        <w:t>return</w:t>
-      </w:r>
-      <w:proofErr w:type="spellEnd"/>
-      <w:r>
-        <w:rPr>
-          <w:rFonts w:ascii="Times New Roman" w:hAnsi="Times New Roman" w:cs="Times New Roman"/>
-        </w:rPr>
-        <w:t xml:space="preserve"> 0;</w:t>
-      </w:r>
-    </w:p>
-    <w:p>
-      <w:pPr>
-        <w:spacing w:after="0" w:line="360" w:lineRule="auto"/>
-        <w:rPr>
-          <w:rFonts w:ascii="Times New Roman" w:hAnsi="Times New Roman" w:cs="Times New Roman"/>
-        </w:rPr>
-      </w:pPr>
-      <w:r>
-        <w:rPr>
-          <w:rFonts w:ascii="Times New Roman" w:hAnsi="Times New Roman" w:cs="Times New Roman"/>
+      <w:r>
+        <w:rPr>
+          <w:rFonts w:ascii="Times New Roman" w:hAnsi="Times New Roman" w:cs="Times New Roman"/>
+          <w:lang w:val="en-US"/>
+        </w:rPr>
+        <w:t>return 0;</w:t>
+      </w:r>
+    </w:p>
+    <w:p>
+      <w:pPr>
+        <w:spacing w:after="0" w:line="360" w:lineRule="auto"/>
+        <w:rPr>
+          <w:rFonts w:ascii="Times New Roman" w:hAnsi="Times New Roman" w:cs="Times New Roman"/>
+          <w:lang w:val="en-US"/>
+        </w:rPr>
+      </w:pPr>
+      <w:r>
+        <w:rPr>
+          <w:rFonts w:ascii="Times New Roman" w:hAnsi="Times New Roman" w:cs="Times New Roman"/>
+          <w:lang w:val="en-US"/>
         </w:rPr>
         <w:t>}</w:t>
       </w:r>
@@ -4849,6 +4763,7 @@
           <w:bCs/>
           <w:sz w:val="28"/>
           <w:szCs w:val="28"/>
+          <w:lang w:val="en-US"/>
         </w:rPr>
       </w:pPr>
       <w:r>
@@ -4859,7 +4774,28 @@
           <w:sz w:val="28"/>
           <w:szCs w:val="28"/>
         </w:rPr>
-        <w:t>Текст файла</w:t>
+        <w:t>Текст</w:t>
+      </w:r>
+      <w:r>
+        <w:rPr>
+          <w:rFonts w:ascii="Times New Roman" w:hAnsi="Times New Roman" w:cs="Times New Roman"/>
+          <w:b/>
+          <w:bCs/>
+          <w:sz w:val="28"/>
+          <w:szCs w:val="28"/>
+          <w:lang w:val="en-US"/>
+        </w:rPr>
+        <w:t xml:space="preserve"> </w:t>
+      </w:r>
+      <w:r>
+        <w:rPr>
+          <w:rFonts w:ascii="Times New Roman" w:hAnsi="Times New Roman" w:cs="Times New Roman"/>
+          <w:b/>
+          <w:bCs/>
+          <w:sz w:val="28"/>
+          <w:szCs w:val="28"/>
+        </w:rPr>
+        <w:t>файла</w:t>
       </w:r>
     </w:p>
     <w:p>
@@ -5312,35 +5248,24 @@
         <w:spacing w:after="0" w:line="360" w:lineRule="auto"/>
         <w:rPr>
           <w:rFonts w:ascii="Times New Roman" w:hAnsi="Times New Roman" w:cs="Times New Roman"/>
-        </w:rPr>
-      </w:pPr>
-      <w:r>
-        <w:rPr>
-          <w:rFonts w:ascii="Times New Roman" w:hAnsi="Times New Roman" w:cs="Times New Roman"/>
-        </w:rPr>
-        <w:t xml:space="preserve">=== </w:t>
-      </w:r>
-      <w:proofErr w:type="spellStart"/>
-      <w:r>
-        <w:rPr>
-          <w:rFonts w:ascii="Times New Roman" w:hAnsi="Times New Roman" w:cs="Times New Roman"/>
-        </w:rPr>
-        <w:t>Unordered</w:t>
-      </w:r>
-      <w:proofErr w:type="spellEnd"/>
-      <w:r>
-        <w:rPr>
-          <w:rFonts w:ascii="Times New Roman" w:hAnsi="Times New Roman" w:cs="Times New Roman"/>
-        </w:rPr>
-        <w:t xml:space="preserve"> List</w:t>
-      </w:r>
-    </w:p>
-    <w:p>
-      <w:pPr>
-        <w:widowControl w:val="0"/>
-        <w:spacing w:after="0" w:line="360" w:lineRule="auto"/>
-        <w:rPr>
-          <w:rFonts w:ascii="Times New Roman" w:hAnsi="Times New Roman" w:cs="Times New Roman"/>
+          <w:lang w:val="en-US"/>
+        </w:rPr>
+      </w:pPr>
+      <w:r>
+        <w:rPr>
+          <w:rFonts w:ascii="Times New Roman" w:hAnsi="Times New Roman" w:cs="Times New Roman"/>
+          <w:lang w:val="en-US"/>
+        </w:rPr>
+        <w:t>=== Unordered List</w:t>
+      </w:r>
+    </w:p>
+    <w:p>
+      <w:pPr>
+        <w:widowControl w:val="0"/>
+        <w:spacing w:after="0" w:line="360" w:lineRule="auto"/>
+        <w:rPr>
+          <w:rFonts w:ascii="Times New Roman" w:hAnsi="Times New Roman" w:cs="Times New Roman"/>
+          <w:lang w:val="en-US"/>
         </w:rPr>
       </w:pPr>
     </w:p>
@@ -6580,103 +6505,141 @@
         <w:widowControl w:val="0"/>
         <w:spacing w:after="0" w:line="360" w:lineRule="auto"/>
         <w:rPr>
+          <w:rFonts w:ascii="Times New Roman" w:hAnsi="Times New Roman" w:cs="Times New Roman"/>
+        </w:rPr>
+      </w:pPr>
+      <w:r>
+        <w:rPr>
+          <w:rFonts w:ascii="Times New Roman" w:hAnsi="Times New Roman" w:cs="Times New Roman"/>
+          <w:lang w:val="en-US"/>
+        </w:rPr>
+        <w:t xml:space="preserve">This document has demonstrated the basics of using </w:t>
+      </w:r>
+      <w:proofErr w:type="spellStart"/>
+      <w:r>
+        <w:rPr>
+          <w:rFonts w:ascii="Times New Roman" w:hAnsi="Times New Roman" w:cs="Times New Roman"/>
+          <w:lang w:val="en-US"/>
+        </w:rPr>
+        <w:t>AsciiDoc</w:t>
+      </w:r>
+      <w:proofErr w:type="spellEnd"/>
+      <w:r>
+        <w:rPr>
+          <w:rFonts w:ascii="Times New Roman" w:hAnsi="Times New Roman" w:cs="Times New Roman"/>
+          <w:lang w:val="en-US"/>
+        </w:rPr>
+        <w:t xml:space="preserve"> for writing structured documents. Whether you are writing an article, a book, or technical documentation, </w:t>
+      </w:r>
+      <w:proofErr w:type="spellStart"/>
+      <w:r>
+        <w:rPr>
+          <w:rFonts w:ascii="Times New Roman" w:hAnsi="Times New Roman" w:cs="Times New Roman"/>
+          <w:lang w:val="en-US"/>
+        </w:rPr>
+        <w:t>AsciiDoc</w:t>
+      </w:r>
+      <w:proofErr w:type="spellEnd"/>
+      <w:r>
+        <w:rPr>
+          <w:rFonts w:ascii="Times New Roman" w:hAnsi="Times New Roman" w:cs="Times New Roman"/>
+          <w:lang w:val="en-US"/>
+        </w:rPr>
+        <w:t xml:space="preserve"> offers a simple and powerful </w:t>
+      </w:r>
+      <w:r>
+        <w:rPr>
+          <w:rFonts w:ascii="Times New Roman" w:hAnsi="Times New Roman" w:cs="Times New Roman"/>
+          <w:lang w:val="en-US"/>
+        </w:rPr>
+        <w:lastRenderedPageBreak/>
+        <w:t>way to format your content.</w:t>
+      </w:r>
+    </w:p>
+    <w:p>
+      <w:pPr>
+        <w:widowControl w:val="0"/>
+        <w:spacing w:after="0" w:line="360" w:lineRule="auto"/>
+        <w:rPr>
           <w:rFonts w:ascii="Times New Roman" w:eastAsia="Times New Roman" w:hAnsi="Times New Roman" w:cs="Times New Roman"/>
+          <w:b/>
+          <w:bCs/>
           <w:color w:val="000000" w:themeColor="text1"/>
-          <w:lang w:val="en-US"/>
-        </w:rPr>
-      </w:pPr>
-      <w:r>
-        <w:rPr>
-          <w:rFonts w:ascii="Times New Roman" w:hAnsi="Times New Roman" w:cs="Times New Roman"/>
-          <w:lang w:val="en-US"/>
-        </w:rPr>
-        <w:t xml:space="preserve">This document has demonstrated the basics of using </w:t>
-      </w:r>
-      <w:proofErr w:type="spellStart"/>
-      <w:r>
-        <w:rPr>
-          <w:rFonts w:ascii="Times New Roman" w:hAnsi="Times New Roman" w:cs="Times New Roman"/>
-          <w:lang w:val="en-US"/>
-        </w:rPr>
-        <w:t>AsciiDoc</w:t>
-      </w:r>
-      <w:proofErr w:type="spellEnd"/>
-      <w:r>
-        <w:rPr>
-          <w:rFonts w:ascii="Times New Roman" w:hAnsi="Times New Roman" w:cs="Times New Roman"/>
-          <w:lang w:val="en-US"/>
-        </w:rPr>
-        <w:t xml:space="preserve"> for writing structured documents. Whether you are writing an article, a book, or technical documentation, </w:t>
-      </w:r>
-      <w:proofErr w:type="spellStart"/>
-      <w:r>
-        <w:rPr>
-          <w:rFonts w:ascii="Times New Roman" w:hAnsi="Times New Roman" w:cs="Times New Roman"/>
-          <w:lang w:val="en-US"/>
-        </w:rPr>
-        <w:t>AsciiDoc</w:t>
-      </w:r>
-      <w:proofErr w:type="spellEnd"/>
-      <w:r>
-        <w:rPr>
-          <w:rFonts w:ascii="Times New Roman" w:hAnsi="Times New Roman" w:cs="Times New Roman"/>
-          <w:lang w:val="en-US"/>
-        </w:rPr>
-        <w:t xml:space="preserve"> offers a simple and powerful </w:t>
-      </w:r>
-      <w:r>
-        <w:rPr>
-          <w:rFonts w:ascii="Times New Roman" w:hAnsi="Times New Roman" w:cs="Times New Roman"/>
-          <w:lang w:val="en-US"/>
-        </w:rPr>
-        <w:lastRenderedPageBreak/>
-        <w:t xml:space="preserve">way to format your </w:t>
-      </w:r>
-      <w:proofErr w:type="gramStart"/>
-      <w:r>
-        <w:rPr>
-          <w:rFonts w:ascii="Times New Roman" w:hAnsi="Times New Roman" w:cs="Times New Roman"/>
-          <w:lang w:val="en-US"/>
-        </w:rPr>
-        <w:t>content.</w:t>
-      </w:r>
+          <w:sz w:val="28"/>
+          <w:szCs w:val="28"/>
+        </w:rPr>
+      </w:pPr>
       <w:r>
         <w:rPr>
           <w:rFonts w:ascii="Times New Roman" w:eastAsia="Times New Roman" w:hAnsi="Times New Roman" w:cs="Times New Roman"/>
+          <w:b/>
+          <w:bCs/>
           <w:color w:val="000000" w:themeColor="text1"/>
-        </w:rPr>
-        <w:t>Результат</w:t>
-      </w:r>
-      <w:proofErr w:type="gramEnd"/>
-      <w:r>
+          <w:sz w:val="28"/>
+          <w:szCs w:val="28"/>
+        </w:rPr>
+        <w:t>Результат работы программы</w:t>
+      </w:r>
+    </w:p>
+    <w:p>
+      <w:pPr>
+        <w:widowControl w:val="0"/>
+        <w:spacing w:after="0" w:line="360" w:lineRule="auto"/>
         <w:rPr>
           <w:rFonts w:ascii="Times New Roman" w:eastAsia="Times New Roman" w:hAnsi="Times New Roman" w:cs="Times New Roman"/>
+          <w:b/>
+          <w:bCs/>
           <w:color w:val="000000" w:themeColor="text1"/>
-          <w:lang w:val="en-US"/>
-        </w:rPr>
-        <w:t xml:space="preserve"> </w:t>
-      </w:r>
+          <w:sz w:val="28"/>
+          <w:szCs w:val="28"/>
+          <w:lang w:val="en-US"/>
+        </w:rPr>
+      </w:pPr>
       <w:r>
         <w:rPr>
           <w:rFonts w:ascii="Times New Roman" w:eastAsia="Times New Roman" w:hAnsi="Times New Roman" w:cs="Times New Roman"/>
+          <w:b/>
+          <w:bCs/>
           <w:color w:val="000000" w:themeColor="text1"/>
-        </w:rPr>
-        <w:t>работы</w:t>
-      </w:r>
-      <w:r>
-        <w:rPr>
-          <w:rFonts w:ascii="Times New Roman" w:eastAsia="Times New Roman" w:hAnsi="Times New Roman" w:cs="Times New Roman"/>
-          <w:color w:val="000000" w:themeColor="text1"/>
-          <w:lang w:val="en-US"/>
-        </w:rPr>
-        <w:t xml:space="preserve"> </w:t>
-      </w:r>
-      <w:r>
-        <w:rPr>
-          <w:rFonts w:ascii="Times New Roman" w:eastAsia="Times New Roman" w:hAnsi="Times New Roman" w:cs="Times New Roman"/>
-          <w:color w:val="000000" w:themeColor="text1"/>
-        </w:rPr>
-        <w:t>программы</w:t>
+          <w:sz w:val="28"/>
+          <w:szCs w:val="28"/>
+          <w:lang w:val="en-US"/>
+        </w:rPr>
+        <w:drawing>
+          <wp:inline distT="0" distB="0" distL="0" distR="0" wp14:anchorId="04E7B5A2" wp14:editId="6201EEE3">
+            <wp:extent cx="5940425" cy="3965575"/>
+            <wp:effectExtent l="0" t="0" r="3175" b="0"/>
+            <wp:docPr id="1030014923" name="Рисунок 1"/>
+            <wp:cNvGraphicFramePr>
+              <a:graphicFrameLocks xmlns:a="http://schemas.openxmlformats.org/drawingml/2006/main" noChangeAspect="1"/>
+            </wp:cNvGraphicFramePr>
+            <a:graphic xmlns:a="http://schemas.openxmlformats.org/drawingml/2006/main">
+              <a:graphicData uri="http://schemas.openxmlformats.org/drawingml/2006/picture">
+                <pic:pic xmlns:pic="http://schemas.openxmlformats.org/drawingml/2006/picture">
+                  <pic:nvPicPr>
+                    <pic:cNvPr id="1030014923" name=""/>
+                    <pic:cNvPicPr/>
+                  </pic:nvPicPr>
+                  <pic:blipFill>
+                    <a:blip r:embed="rId7"/>
+                    <a:stretch>
+                      <a:fillRect/>
+                    </a:stretch>
+                  </pic:blipFill>
+                  <pic:spPr>
+                    <a:xfrm>
+                      <a:off x="0" y="0"/>
+                      <a:ext cx="5940425" cy="3965575"/>
+                    </a:xfrm>
+                    <a:prstGeom prst="rect">
+                      <a:avLst/>
+                    </a:prstGeom>
+                  </pic:spPr>
+                </pic:pic>
+              </a:graphicData>
+            </a:graphic>
+          </wp:inline>
+        </w:drawing>
       </w:r>
     </w:p>
     <w:p>
@@ -6725,61 +6688,7 @@
           <w:sz w:val="28"/>
           <w:szCs w:val="28"/>
         </w:rPr>
-        <w:t>объектно-ориентированного программировани</w:t>
-      </w:r>
-      <w:r>
-        <w:rPr>
-          <w:rFonts w:ascii="Times New Roman" w:hAnsi="Times New Roman" w:cs="Times New Roman"/>
-          <w:bCs/>
-          <w:sz w:val="28"/>
-          <w:szCs w:val="28"/>
-        </w:rPr>
-        <w:t>е</w:t>
-      </w:r>
-      <w:r>
-        <w:rPr>
-          <w:rFonts w:ascii="Times New Roman" w:hAnsi="Times New Roman" w:cs="Times New Roman"/>
-          <w:bCs/>
-          <w:sz w:val="28"/>
-          <w:szCs w:val="28"/>
-        </w:rPr>
-        <w:t xml:space="preserve"> и получ</w:t>
-      </w:r>
-      <w:r>
-        <w:rPr>
-          <w:rFonts w:ascii="Times New Roman" w:hAnsi="Times New Roman" w:cs="Times New Roman"/>
-          <w:bCs/>
-          <w:sz w:val="28"/>
-          <w:szCs w:val="28"/>
-        </w:rPr>
-        <w:t xml:space="preserve">или </w:t>
-      </w:r>
-      <w:r>
-        <w:rPr>
-          <w:rFonts w:ascii="Times New Roman" w:hAnsi="Times New Roman" w:cs="Times New Roman"/>
-          <w:bCs/>
-          <w:sz w:val="28"/>
-          <w:szCs w:val="28"/>
-        </w:rPr>
-        <w:t>навык</w:t>
-      </w:r>
-      <w:r>
-        <w:rPr>
-          <w:rFonts w:ascii="Times New Roman" w:hAnsi="Times New Roman" w:cs="Times New Roman"/>
-          <w:bCs/>
-          <w:sz w:val="28"/>
-          <w:szCs w:val="28"/>
-        </w:rPr>
-        <w:t>и</w:t>
-      </w:r>
-      <w:r>
-        <w:rPr>
-          <w:rFonts w:ascii="Times New Roman" w:hAnsi="Times New Roman" w:cs="Times New Roman"/>
-          <w:bCs/>
-          <w:sz w:val="28"/>
-          <w:szCs w:val="28"/>
-        </w:rPr>
-        <w:t xml:space="preserve"> написания программ, содержащих файловый ввод-вывод, контейнеры, итераторы и регулярные выражения на примере языка программирования C++.</w:t>
+        <w:t>объектно-ориентированного программирование и получили навыки написания программ, содержащих файловый ввод-вывод, контейнеры, итераторы и регулярные выражения на примере языка программирования C++.</w:t>
       </w:r>
     </w:p>
     <w:p>
@@ -7342,6 +7251,7 @@
   <w:style w:type="character" w:default="1" w:styleId="a0">
     <w:name w:val="Default Paragraph Font"/>
     <w:uiPriority w:val="1"/>
+    <w:semiHidden/>
     <w:unhideWhenUsed/>
   </w:style>
   <w:style w:type="table" w:default="1" w:styleId="a1">

</xml_diff>